<commit_message>
working of ssh added
</commit_message>
<xml_diff>
--- a/KAN-36_ssh_and_https.docx
+++ b/KAN-36_ssh_and_https.docx
@@ -102,6 +102,11 @@
       </w:r>
     </w:p>
     <w:p>
+      <w:pPr>
+        <w:rPr>
+          <w:b/>
+        </w:rPr>
+      </w:pPr>
       <w:r>
         <w:t xml:space="preserve">While using </w:t>
       </w:r>
@@ -112,9 +117,200 @@
       <w:proofErr w:type="spellEnd"/>
       <w:r>
         <w:t xml:space="preserve"> you have to use or provide user name and password which is not that safe.</w:t>
+      </w:r>
+    </w:p>
+    <w:p>
+      <w:pPr>
+        <w:rPr>
+          <w:b/>
+        </w:rPr>
+      </w:pPr>
+    </w:p>
+    <w:p>
+      <w:pPr>
+        <w:rPr>
+          <w:b/>
+        </w:rPr>
+      </w:pPr>
+      <w:r>
+        <w:rPr>
+          <w:b/>
+        </w:rPr>
+        <w:t>HOW SSH WORKS</w:t>
+      </w:r>
+      <w:r>
+        <w:rPr>
+          <w:b/>
+        </w:rPr>
+        <w:t>:</w:t>
+      </w:r>
+    </w:p>
+    <w:p>
+      <w:r>
+        <w:t xml:space="preserve">SSH is one of the safest protocol to share data. Actually </w:t>
+      </w:r>
+      <w:proofErr w:type="spellStart"/>
+      <w:r>
+        <w:t>ssh</w:t>
+      </w:r>
+      <w:proofErr w:type="spellEnd"/>
+      <w:r>
+        <w:t xml:space="preserve"> use three types of encryption.</w:t>
+      </w:r>
+    </w:p>
+    <w:p>
+      <w:pPr>
+        <w:pStyle w:val="ListParagraph"/>
+        <w:numPr>
+          <w:ilvl w:val="0"/>
+          <w:numId w:val="2"/>
+        </w:numPr>
+        <w:rPr>
+          <w:b/>
+        </w:rPr>
+      </w:pPr>
+      <w:r>
+        <w:rPr>
+          <w:b/>
+        </w:rPr>
+        <w:t>Symmetric encryption:</w:t>
+      </w:r>
+    </w:p>
+    <w:p>
+      <w:pPr>
+        <w:pStyle w:val="ListParagraph"/>
+      </w:pPr>
+      <w:r>
+        <w:t>This is used to secure whole connection. Here a single secret key is used for encryption and decryption of data. This is also known as shared key encryption.</w:t>
+      </w:r>
+    </w:p>
+    <w:p>
+      <w:pPr>
+        <w:rPr>
+          <w:b/>
+        </w:rPr>
+      </w:pPr>
+    </w:p>
+    <w:p>
+      <w:pPr>
+        <w:pStyle w:val="ListParagraph"/>
+        <w:numPr>
+          <w:ilvl w:val="0"/>
+          <w:numId w:val="2"/>
+        </w:numPr>
+        <w:rPr>
+          <w:b/>
+        </w:rPr>
+      </w:pPr>
+      <w:r>
+        <w:rPr>
+          <w:b/>
+        </w:rPr>
+        <w:t>Asymmetric encryption</w:t>
+      </w:r>
+      <w:r>
+        <w:rPr>
+          <w:b/>
+        </w:rPr>
+        <w:t>:</w:t>
+      </w:r>
+      <w:r>
+        <w:rPr>
+          <w:b/>
+        </w:rPr>
+        <w:br/>
+      </w:r>
+      <w:r>
+        <w:t xml:space="preserve">Unlike symmetrical encryption it uses two keys private and public one is </w:t>
+      </w:r>
+      <w:proofErr w:type="spellStart"/>
+      <w:r>
+        <w:t>encryptor</w:t>
+      </w:r>
+      <w:proofErr w:type="spellEnd"/>
+      <w:r>
+        <w:rPr>
+          <w:b/>
+        </w:rPr>
+        <w:t>(public key)</w:t>
+      </w:r>
+      <w:r>
+        <w:rPr>
+          <w:b/>
+        </w:rPr>
+        <w:t xml:space="preserve"> </w:t>
+      </w:r>
+      <w:r>
+        <w:rPr>
+          <w:b/>
+        </w:rPr>
+        <w:br/>
+      </w:r>
+      <w:r>
+        <w:t xml:space="preserve">and other is </w:t>
+      </w:r>
+      <w:proofErr w:type="spellStart"/>
+      <w:r>
+        <w:t>decryptor</w:t>
+      </w:r>
+      <w:proofErr w:type="spellEnd"/>
+      <w:r>
+        <w:rPr>
+          <w:b/>
+        </w:rPr>
+        <w:t>(private key)</w:t>
+      </w:r>
+      <w:r>
+        <w:rPr>
+          <w:b/>
+        </w:rPr>
+        <w:t xml:space="preserve">. </w:t>
+      </w:r>
+      <w:r>
+        <w:t xml:space="preserve">How it works actually? When client want to access to server, sever encrypt a top-secret key by user clients public key which can only be decrypted by   client private </w:t>
+      </w:r>
+      <w:proofErr w:type="gramStart"/>
+      <w:r>
+        <w:t>key ,</w:t>
+      </w:r>
+      <w:proofErr w:type="gramEnd"/>
+      <w:r>
+        <w:t xml:space="preserve"> now that top-secret is sent back to server in order for verification. As if that was the same client is verified and access is given to client through a tunnel.</w:t>
+      </w:r>
+    </w:p>
+    <w:p>
+      <w:pPr>
+        <w:pStyle w:val="ListParagraph"/>
+        <w:numPr>
+          <w:ilvl w:val="0"/>
+          <w:numId w:val="2"/>
+        </w:numPr>
+        <w:rPr>
+          <w:b/>
+        </w:rPr>
+      </w:pPr>
+      <w:r>
+        <w:rPr>
+          <w:b/>
+        </w:rPr>
+        <w:t>Hashed/encrypted data:</w:t>
+      </w:r>
+    </w:p>
+    <w:p>
+      <w:pPr>
+        <w:pStyle w:val="ListParagraph"/>
+        <w:rPr>
+          <w:b/>
+        </w:rPr>
+      </w:pPr>
+      <w:r>
+        <w:t>Now hashed or encrypted data is shared between client and server.</w:t>
       </w:r>
       <w:bookmarkStart w:id="0" w:name="_GoBack"/>
       <w:bookmarkEnd w:id="0"/>
+      <w:r>
+        <w:t xml:space="preserve"> </w:t>
+      </w:r>
     </w:p>
     <w:sectPr>
       <w:pgSz w:w="12240" w:h="15840"/>
@@ -129,6 +325,119 @@
 <file path=word/numbering.xml><?xml version="1.0" encoding="utf-8"?>
 <w:numbering xmlns:wpc="http://schemas.microsoft.com/office/word/2010/wordprocessingCanvas" xmlns:cx="http://schemas.microsoft.com/office/drawing/2014/chartex" xmlns:mc="http://schemas.openxmlformats.org/markup-compatibility/2006" xmlns:o="urn:schemas-microsoft-com:office:office" xmlns:r="http://schemas.openxmlformats.org/officeDocument/2006/relationships" xmlns:m="http://schemas.openxmlformats.org/officeDocument/2006/math" xmlns:v="urn:schemas-microsoft-com:vml" xmlns:wp14="http://schemas.microsoft.com/office/word/2010/wordprocessingDrawing" xmlns:wp="http://schemas.openxmlformats.org/drawingml/2006/wordprocessingDrawing" xmlns:w10="urn:schemas-microsoft-com:office:word" xmlns:w="http://schemas.openxmlformats.org/wordprocessingml/2006/main" xmlns:w14="http://schemas.microsoft.com/office/word/2010/wordml" xmlns:w15="http://schemas.microsoft.com/office/word/2012/wordml" xmlns:w16se="http://schemas.microsoft.com/office/word/2015/wordml/symex" xmlns:wpg="http://schemas.microsoft.com/office/word/2010/wordprocessingGroup" xmlns:wpi="http://schemas.microsoft.com/office/word/2010/wordprocessingInk" xmlns:wne="http://schemas.microsoft.com/office/word/2006/wordml" xmlns:wps="http://schemas.microsoft.com/office/word/2010/wordprocessingShape" mc:Ignorable="w14 w15 w16se wp14">
   <w:abstractNum w:abstractNumId="0" w15:restartNumberingAfterBreak="0">
+    <w:nsid w:val="339C33C8"/>
+    <w:multiLevelType w:val="hybridMultilevel"/>
+    <w:tmpl w:val="43FC6590"/>
+    <w:lvl w:ilvl="0" w:tplc="04090001">
+      <w:start w:val="1"/>
+      <w:numFmt w:val="bullet"/>
+      <w:lvlText w:val=""/>
+      <w:lvlJc w:val="left"/>
+      <w:pPr>
+        <w:ind w:left="720" w:hanging="360"/>
+      </w:pPr>
+      <w:rPr>
+        <w:rFonts w:ascii="Symbol" w:hAnsi="Symbol" w:hint="default"/>
+      </w:rPr>
+    </w:lvl>
+    <w:lvl w:ilvl="1" w:tplc="04090003" w:tentative="1">
+      <w:start w:val="1"/>
+      <w:numFmt w:val="bullet"/>
+      <w:lvlText w:val="o"/>
+      <w:lvlJc w:val="left"/>
+      <w:pPr>
+        <w:ind w:left="1440" w:hanging="360"/>
+      </w:pPr>
+      <w:rPr>
+        <w:rFonts w:ascii="Courier New" w:hAnsi="Courier New" w:cs="Courier New" w:hint="default"/>
+      </w:rPr>
+    </w:lvl>
+    <w:lvl w:ilvl="2" w:tplc="04090005" w:tentative="1">
+      <w:start w:val="1"/>
+      <w:numFmt w:val="bullet"/>
+      <w:lvlText w:val=""/>
+      <w:lvlJc w:val="left"/>
+      <w:pPr>
+        <w:ind w:left="2160" w:hanging="360"/>
+      </w:pPr>
+      <w:rPr>
+        <w:rFonts w:ascii="Wingdings" w:hAnsi="Wingdings" w:hint="default"/>
+      </w:rPr>
+    </w:lvl>
+    <w:lvl w:ilvl="3" w:tplc="04090001" w:tentative="1">
+      <w:start w:val="1"/>
+      <w:numFmt w:val="bullet"/>
+      <w:lvlText w:val=""/>
+      <w:lvlJc w:val="left"/>
+      <w:pPr>
+        <w:ind w:left="2880" w:hanging="360"/>
+      </w:pPr>
+      <w:rPr>
+        <w:rFonts w:ascii="Symbol" w:hAnsi="Symbol" w:hint="default"/>
+      </w:rPr>
+    </w:lvl>
+    <w:lvl w:ilvl="4" w:tplc="04090003" w:tentative="1">
+      <w:start w:val="1"/>
+      <w:numFmt w:val="bullet"/>
+      <w:lvlText w:val="o"/>
+      <w:lvlJc w:val="left"/>
+      <w:pPr>
+        <w:ind w:left="3600" w:hanging="360"/>
+      </w:pPr>
+      <w:rPr>
+        <w:rFonts w:ascii="Courier New" w:hAnsi="Courier New" w:cs="Courier New" w:hint="default"/>
+      </w:rPr>
+    </w:lvl>
+    <w:lvl w:ilvl="5" w:tplc="04090005" w:tentative="1">
+      <w:start w:val="1"/>
+      <w:numFmt w:val="bullet"/>
+      <w:lvlText w:val=""/>
+      <w:lvlJc w:val="left"/>
+      <w:pPr>
+        <w:ind w:left="4320" w:hanging="360"/>
+      </w:pPr>
+      <w:rPr>
+        <w:rFonts w:ascii="Wingdings" w:hAnsi="Wingdings" w:hint="default"/>
+      </w:rPr>
+    </w:lvl>
+    <w:lvl w:ilvl="6" w:tplc="04090001" w:tentative="1">
+      <w:start w:val="1"/>
+      <w:numFmt w:val="bullet"/>
+      <w:lvlText w:val=""/>
+      <w:lvlJc w:val="left"/>
+      <w:pPr>
+        <w:ind w:left="5040" w:hanging="360"/>
+      </w:pPr>
+      <w:rPr>
+        <w:rFonts w:ascii="Symbol" w:hAnsi="Symbol" w:hint="default"/>
+      </w:rPr>
+    </w:lvl>
+    <w:lvl w:ilvl="7" w:tplc="04090003" w:tentative="1">
+      <w:start w:val="1"/>
+      <w:numFmt w:val="bullet"/>
+      <w:lvlText w:val="o"/>
+      <w:lvlJc w:val="left"/>
+      <w:pPr>
+        <w:ind w:left="5760" w:hanging="360"/>
+      </w:pPr>
+      <w:rPr>
+        <w:rFonts w:ascii="Courier New" w:hAnsi="Courier New" w:cs="Courier New" w:hint="default"/>
+      </w:rPr>
+    </w:lvl>
+    <w:lvl w:ilvl="8" w:tplc="04090005" w:tentative="1">
+      <w:start w:val="1"/>
+      <w:numFmt w:val="bullet"/>
+      <w:lvlText w:val=""/>
+      <w:lvlJc w:val="left"/>
+      <w:pPr>
+        <w:ind w:left="6480" w:hanging="360"/>
+      </w:pPr>
+      <w:rPr>
+        <w:rFonts w:ascii="Wingdings" w:hAnsi="Wingdings" w:hint="default"/>
+      </w:rPr>
+    </w:lvl>
+  </w:abstractNum>
+  <w:abstractNum w:abstractNumId="1" w15:restartNumberingAfterBreak="0">
     <w:nsid w:val="49977B61"/>
     <w:multiLevelType w:val="hybridMultilevel"/>
     <w:tmpl w:val="F5020DE2"/>
@@ -242,6 +551,9 @@
     </w:lvl>
   </w:abstractNum>
   <w:num w:numId="1">
+    <w:abstractNumId w:val="1"/>
+  </w:num>
+  <w:num w:numId="2">
     <w:abstractNumId w:val="0"/>
   </w:num>
 </w:numbering>

</xml_diff>